<commit_message>
add 3 and 4 semesters
</commit_message>
<xml_diff>
--- a/1 semester/ОАИП 1 СЕМ/отчёты лаб 1 сем/Саркисов. Отчёт по ЛР 1.docx
+++ b/1 semester/ОАИП 1 СЕМ/отчёты лаб 1 сем/Саркисов. Отчёт по ЛР 1.docx
@@ -1,6 +1,6 @@
 
 <file path=word/document.xml><?xml version="1.0" encoding="utf-8"?>
-<w:document xmlns:wpc="http://schemas.microsoft.com/office/word/2010/wordprocessingCanvas" xmlns:cx="http://schemas.microsoft.com/office/drawing/2014/chartex" xmlns:cx1="http://schemas.microsoft.com/office/drawing/2015/9/8/chartex" xmlns:cx2="http://schemas.microsoft.com/office/drawing/2015/10/21/chartex" xmlns:cx3="http://schemas.microsoft.com/office/drawing/2016/5/9/chartex" xmlns:cx4="http://schemas.microsoft.com/office/drawing/2016/5/10/chartex" xmlns:cx5="http://schemas.microsoft.com/office/drawing/2016/5/11/chartex" xmlns:cx6="http://schemas.microsoft.com/office/drawing/2016/5/12/chartex" xmlns:cx7="http://schemas.microsoft.com/office/drawing/2016/5/13/chartex" xmlns:cx8="http://schemas.microsoft.com/office/drawing/2016/5/14/chartex" xmlns:mc="http://schemas.openxmlformats.org/markup-compatibility/2006" xmlns:aink="http://schemas.microsoft.com/office/drawing/2016/ink" xmlns:am3d="http://schemas.microsoft.com/office/drawing/2017/model3d" xmlns:o="urn:schemas-microsoft-com:office:office" xmlns:r="http://schemas.openxmlformats.org/officeDocument/2006/relationships" xmlns:m="http://schemas.openxmlformats.org/officeDocument/2006/math" xmlns:v="urn:schemas-microsoft-com:vml" xmlns:wp14="http://schemas.microsoft.com/office/word/2010/wordprocessingDrawing" xmlns:wp="http://schemas.openxmlformats.org/drawingml/2006/wordprocessingDrawing" xmlns:w10="urn:schemas-microsoft-com:office:word" xmlns:w="http://schemas.openxmlformats.org/wordprocessingml/2006/main" xmlns:w14="http://schemas.microsoft.com/office/word/2010/wordml" xmlns:w15="http://schemas.microsoft.com/office/word/2012/wordml" xmlns:w16cex="http://schemas.microsoft.com/office/word/2018/wordml/cex" xmlns:w16cid="http://schemas.microsoft.com/office/word/2016/wordml/cid" xmlns:w16="http://schemas.microsoft.com/office/word/2018/wordml" xmlns:w16se="http://schemas.microsoft.com/office/word/2015/wordml/symex" xmlns:wpg="http://schemas.microsoft.com/office/word/2010/wordprocessingGroup" xmlns:wpi="http://schemas.microsoft.com/office/word/2010/wordprocessingInk" xmlns:wne="http://schemas.microsoft.com/office/word/2006/wordml" xmlns:wps="http://schemas.microsoft.com/office/word/2010/wordprocessingShape" mc:Ignorable="w14 w15 w16se w16cid w16 w16cex wp14">
+<w:document xmlns:wpc="http://schemas.microsoft.com/office/word/2010/wordprocessingCanvas" xmlns:cx="http://schemas.microsoft.com/office/drawing/2014/chartex" xmlns:cx1="http://schemas.microsoft.com/office/drawing/2015/9/8/chartex" xmlns:cx2="http://schemas.microsoft.com/office/drawing/2015/10/21/chartex" xmlns:cx3="http://schemas.microsoft.com/office/drawing/2016/5/9/chartex" xmlns:cx4="http://schemas.microsoft.com/office/drawing/2016/5/10/chartex" xmlns:cx5="http://schemas.microsoft.com/office/drawing/2016/5/11/chartex" xmlns:cx6="http://schemas.microsoft.com/office/drawing/2016/5/12/chartex" xmlns:cx7="http://schemas.microsoft.com/office/drawing/2016/5/13/chartex" xmlns:cx8="http://schemas.microsoft.com/office/drawing/2016/5/14/chartex" xmlns:mc="http://schemas.openxmlformats.org/markup-compatibility/2006" xmlns:aink="http://schemas.microsoft.com/office/drawing/2016/ink" xmlns:am3d="http://schemas.microsoft.com/office/drawing/2017/model3d" xmlns:o="urn:schemas-microsoft-com:office:office" xmlns:r="http://schemas.openxmlformats.org/officeDocument/2006/relationships" xmlns:m="http://schemas.openxmlformats.org/officeDocument/2006/math" xmlns:v="urn:schemas-microsoft-com:vml" xmlns:wp14="http://schemas.microsoft.com/office/word/2010/wordprocessingDrawing" xmlns:wp="http://schemas.openxmlformats.org/drawingml/2006/wordprocessingDrawing" xmlns:w10="urn:schemas-microsoft-com:office:word" xmlns:w="http://schemas.openxmlformats.org/wordprocessingml/2006/main" xmlns:w14="http://schemas.microsoft.com/office/word/2010/wordml" xmlns:w15="http://schemas.microsoft.com/office/word/2012/wordml" xmlns:w16cex="http://schemas.microsoft.com/office/word/2018/wordml/cex" xmlns:w16cid="http://schemas.microsoft.com/office/word/2016/wordml/cid" xmlns:w16="http://schemas.microsoft.com/office/word/2018/wordml" xmlns:w16sdtdh="http://schemas.microsoft.com/office/word/2020/wordml/sdtdatahash" xmlns:w16se="http://schemas.microsoft.com/office/word/2015/wordml/symex" xmlns:wpg="http://schemas.microsoft.com/office/word/2010/wordprocessingGroup" xmlns:wpi="http://schemas.microsoft.com/office/word/2010/wordprocessingInk" xmlns:wne="http://schemas.microsoft.com/office/word/2006/wordml" xmlns:wps="http://schemas.microsoft.com/office/word/2010/wordprocessingShape" mc:Ignorable="w14 w15 w16se w16cid w16 w16cex w16sdtdh wp14">
   <w:body>
     <w:p>
       <w:pPr>
@@ -243,6 +243,34 @@
         </w:tabs>
         <w:rPr>
           <w:i w:val="0"/>
+          <w:iCs/>
+          <w:szCs w:val="28"/>
+        </w:rPr>
+      </w:pPr>
+      <w:r>
+        <w:rPr>
+          <w:color w:val="000000"/>
+          <w:szCs w:val="28"/>
+        </w:rPr>
+        <w:t xml:space="preserve">                     </w:t>
+      </w:r>
+      <w:r>
+        <w:rPr>
+          <w:i w:val="0"/>
+          <w:iCs/>
+          <w:color w:val="000000"/>
+          <w:szCs w:val="28"/>
+        </w:rPr>
+        <w:t>Дисциплина «Схемотехника в системах управления»</w:t>
+      </w:r>
+    </w:p>
+    <w:p>
+      <w:pPr>
+        <w:tabs>
+          <w:tab w:val="left" w:pos="2925"/>
+        </w:tabs>
+        <w:rPr>
+          <w:i w:val="0"/>
           <w:szCs w:val="28"/>
         </w:rPr>
       </w:pPr>
@@ -470,6 +498,7 @@
           <w:i w:val="0"/>
           <w:szCs w:val="28"/>
         </w:rPr>
+        <w:lastRenderedPageBreak/>
         <w:t xml:space="preserve">Минск </w:t>
       </w:r>
       <w:r>
@@ -644,10 +673,10 @@
                   <v:path o:extrusionok="f" gradientshapeok="t" o:connecttype="rect"/>
                   <o:lock v:ext="edit" aspectratio="t"/>
                 </v:shapetype>
-                <v:shape id="_x0000_i1025" type="#_x0000_t75" style="width:223.8pt;height:61.8pt" o:ole="" fillcolor="window">
+                <v:shape id="_x0000_i1025" type="#_x0000_t75" style="width:224.05pt;height:61.65pt" o:ole="" fillcolor="window">
                   <v:imagedata r:id="rId4" o:title=""/>
                 </v:shape>
-                <o:OLEObject Type="Embed" ProgID="Equation.3" ShapeID="_x0000_i1025" DrawAspect="Content" ObjectID="_1730580454" r:id="rId5"/>
+                <o:OLEObject Type="Embed" ProgID="Equation.3" ShapeID="_x0000_i1025" DrawAspect="Content" ObjectID="_1770144930" r:id="rId5"/>
               </w:object>
             </w:r>
           </w:p>
@@ -692,7 +721,15 @@
               <w:t>z</w:t>
             </w:r>
             <w:r>
-              <w:t xml:space="preserve"> = 25.001               :      </w:t>
+              <w:t xml:space="preserve"> = 25.001             </w:t>
+            </w:r>
+            <w:proofErr w:type="gramStart"/>
+            <w:r>
+              <w:t xml:space="preserve">  :</w:t>
+            </w:r>
+            <w:proofErr w:type="gramEnd"/>
+            <w:r>
+              <w:t xml:space="preserve">      </w:t>
             </w:r>
             <w:r>
               <w:rPr>
@@ -1102,7 +1139,19 @@
           <w:szCs w:val="19"/>
           <w:lang w:val="en-US"/>
         </w:rPr>
-        <w:t xml:space="preserve"> (!</w:t>
+        <w:t xml:space="preserve"> </w:t>
+      </w:r>
+      <w:proofErr w:type="gramStart"/>
+      <w:r>
+        <w:rPr>
+          <w:rFonts w:ascii="Cascadia Mono" w:hAnsi="Cascadia Mono" w:cs="Cascadia Mono"/>
+          <w:i w:val="0"/>
+          <w:color w:val="000000"/>
+          <w:sz w:val="19"/>
+          <w:szCs w:val="19"/>
+          <w:lang w:val="en-US"/>
+        </w:rPr>
+        <w:t>(!</w:t>
       </w:r>
       <w:proofErr w:type="spellStart"/>
       <w:r>
@@ -1114,7 +1163,19 @@
           <w:szCs w:val="19"/>
           <w:lang w:val="en-US"/>
         </w:rPr>
-        <w:t>scanf_s</w:t>
+        <w:t>scanf</w:t>
+      </w:r>
+      <w:proofErr w:type="gramEnd"/>
+      <w:r>
+        <w:rPr>
+          <w:rFonts w:ascii="Cascadia Mono" w:hAnsi="Cascadia Mono" w:cs="Cascadia Mono"/>
+          <w:i w:val="0"/>
+          <w:color w:val="483D8B"/>
+          <w:sz w:val="19"/>
+          <w:szCs w:val="19"/>
+          <w:lang w:val="en-US"/>
+        </w:rPr>
+        <w:t>_s</w:t>
       </w:r>
       <w:proofErr w:type="spellEnd"/>
       <w:r>
@@ -1482,6 +1543,7 @@
         <w:t xml:space="preserve"> ((temp = </w:t>
       </w:r>
       <w:proofErr w:type="spellStart"/>
+      <w:proofErr w:type="gramStart"/>
       <w:r>
         <w:rPr>
           <w:rFonts w:ascii="Cascadia Mono" w:hAnsi="Cascadia Mono" w:cs="Cascadia Mono"/>
@@ -1503,7 +1565,19 @@
           <w:szCs w:val="19"/>
           <w:lang w:val="en-US"/>
         </w:rPr>
-        <w:t xml:space="preserve">()) != </w:t>
+        <w:t>(</w:t>
+      </w:r>
+      <w:proofErr w:type="gramEnd"/>
+      <w:r>
+        <w:rPr>
+          <w:rFonts w:ascii="Cascadia Mono" w:hAnsi="Cascadia Mono" w:cs="Cascadia Mono"/>
+          <w:i w:val="0"/>
+          <w:color w:val="000000"/>
+          <w:sz w:val="19"/>
+          <w:szCs w:val="19"/>
+          <w:lang w:val="en-US"/>
+        </w:rPr>
+        <w:t xml:space="preserve">)) != </w:t>
       </w:r>
       <w:r>
         <w:rPr>
@@ -1637,6 +1711,7 @@
         <w:tab/>
       </w:r>
       <w:proofErr w:type="spellStart"/>
+      <w:proofErr w:type="gramStart"/>
       <w:r>
         <w:rPr>
           <w:rFonts w:ascii="Cascadia Mono" w:hAnsi="Cascadia Mono" w:cs="Cascadia Mono"/>
@@ -1660,6 +1735,7 @@
         </w:rPr>
         <w:t>(</w:t>
       </w:r>
+      <w:proofErr w:type="gramEnd"/>
       <w:r>
         <w:rPr>
           <w:rFonts w:ascii="Cascadia Mono" w:hAnsi="Cascadia Mono" w:cs="Cascadia Mono"/>
@@ -1924,7 +2000,19 @@
           <w:szCs w:val="19"/>
           <w:lang w:val="en-US"/>
         </w:rPr>
-        <w:t>scanf_s</w:t>
+        <w:t>scanf_</w:t>
+      </w:r>
+      <w:proofErr w:type="gramStart"/>
+      <w:r>
+        <w:rPr>
+          <w:rFonts w:ascii="Cascadia Mono" w:hAnsi="Cascadia Mono" w:cs="Cascadia Mono"/>
+          <w:i w:val="0"/>
+          <w:color w:val="483D8B"/>
+          <w:sz w:val="19"/>
+          <w:szCs w:val="19"/>
+          <w:lang w:val="en-US"/>
+        </w:rPr>
+        <w:t>s</w:t>
       </w:r>
       <w:proofErr w:type="spellEnd"/>
       <w:r>
@@ -1938,6 +2026,7 @@
         </w:rPr>
         <w:t>(</w:t>
       </w:r>
+      <w:proofErr w:type="gramEnd"/>
       <w:r>
         <w:rPr>
           <w:rFonts w:ascii="Cascadia Mono" w:hAnsi="Cascadia Mono" w:cs="Cascadia Mono"/>
@@ -2181,6 +2270,7 @@
         </w:rPr>
         <w:t xml:space="preserve"> </w:t>
       </w:r>
+      <w:proofErr w:type="gramStart"/>
       <w:r>
         <w:rPr>
           <w:rFonts w:ascii="Cascadia Mono" w:hAnsi="Cascadia Mono" w:cs="Cascadia Mono"/>
@@ -2201,7 +2291,19 @@
           <w:szCs w:val="19"/>
           <w:lang w:val="en-US"/>
         </w:rPr>
-        <w:t>()</w:t>
+        <w:t>(</w:t>
+      </w:r>
+      <w:proofErr w:type="gramEnd"/>
+      <w:r>
+        <w:rPr>
+          <w:rFonts w:ascii="Cascadia Mono" w:hAnsi="Cascadia Mono" w:cs="Cascadia Mono"/>
+          <w:i w:val="0"/>
+          <w:color w:val="000000"/>
+          <w:sz w:val="19"/>
+          <w:szCs w:val="19"/>
+          <w:lang w:val="en-US"/>
+        </w:rPr>
+        <w:t>)</w:t>
       </w:r>
     </w:p>
     <w:p>
@@ -2258,6 +2360,7 @@
         <w:tab/>
       </w:r>
       <w:proofErr w:type="spellStart"/>
+      <w:proofErr w:type="gramStart"/>
       <w:r>
         <w:rPr>
           <w:rFonts w:ascii="Cascadia Mono" w:hAnsi="Cascadia Mono" w:cs="Cascadia Mono"/>
@@ -2281,6 +2384,7 @@
         </w:rPr>
         <w:t>(</w:t>
       </w:r>
+      <w:proofErr w:type="gramEnd"/>
       <w:r>
         <w:rPr>
           <w:rFonts w:ascii="Cascadia Mono" w:hAnsi="Cascadia Mono" w:cs="Cascadia Mono"/>
@@ -2372,7 +2476,31 @@
           <w:szCs w:val="19"/>
           <w:lang w:val="en-US"/>
         </w:rPr>
-        <w:t xml:space="preserve"> x{}, y{}, z{}, b{};</w:t>
+        <w:t xml:space="preserve"> </w:t>
+      </w:r>
+      <w:proofErr w:type="gramStart"/>
+      <w:r>
+        <w:rPr>
+          <w:rFonts w:ascii="Cascadia Mono" w:hAnsi="Cascadia Mono" w:cs="Cascadia Mono"/>
+          <w:i w:val="0"/>
+          <w:color w:val="000000"/>
+          <w:sz w:val="19"/>
+          <w:szCs w:val="19"/>
+          <w:lang w:val="en-US"/>
+        </w:rPr>
+        <w:t>x{</w:t>
+      </w:r>
+      <w:proofErr w:type="gramEnd"/>
+      <w:r>
+        <w:rPr>
+          <w:rFonts w:ascii="Cascadia Mono" w:hAnsi="Cascadia Mono" w:cs="Cascadia Mono"/>
+          <w:i w:val="0"/>
+          <w:color w:val="000000"/>
+          <w:sz w:val="19"/>
+          <w:szCs w:val="19"/>
+          <w:lang w:val="en-US"/>
+        </w:rPr>
+        <w:t>}, y{}, z{}, b{};</w:t>
       </w:r>
     </w:p>
     <w:p>
@@ -2438,7 +2566,19 @@
           <w:szCs w:val="19"/>
           <w:lang w:val="en-US"/>
         </w:rPr>
-        <w:t>printf_s</w:t>
+        <w:t>printf_</w:t>
+      </w:r>
+      <w:proofErr w:type="gramStart"/>
+      <w:r>
+        <w:rPr>
+          <w:rFonts w:ascii="Cascadia Mono" w:hAnsi="Cascadia Mono" w:cs="Cascadia Mono"/>
+          <w:i w:val="0"/>
+          <w:color w:val="483D8B"/>
+          <w:sz w:val="19"/>
+          <w:szCs w:val="19"/>
+          <w:lang w:val="en-US"/>
+        </w:rPr>
+        <w:t>s</w:t>
       </w:r>
       <w:proofErr w:type="spellEnd"/>
       <w:r>
@@ -2452,6 +2592,7 @@
         </w:rPr>
         <w:t>(</w:t>
       </w:r>
+      <w:proofErr w:type="gramEnd"/>
       <w:r>
         <w:rPr>
           <w:rFonts w:ascii="Cascadia Mono" w:hAnsi="Cascadia Mono" w:cs="Cascadia Mono"/>
@@ -2524,6 +2665,7 @@
         <w:tab/>
         <w:t xml:space="preserve">x = </w:t>
       </w:r>
+      <w:proofErr w:type="gramStart"/>
       <w:r>
         <w:rPr>
           <w:rFonts w:ascii="Cascadia Mono" w:hAnsi="Cascadia Mono" w:cs="Cascadia Mono"/>
@@ -2544,7 +2686,19 @@
           <w:szCs w:val="19"/>
           <w:lang w:val="en-US"/>
         </w:rPr>
-        <w:t>();</w:t>
+        <w:t>(</w:t>
+      </w:r>
+      <w:proofErr w:type="gramEnd"/>
+      <w:r>
+        <w:rPr>
+          <w:rFonts w:ascii="Cascadia Mono" w:hAnsi="Cascadia Mono" w:cs="Cascadia Mono"/>
+          <w:i w:val="0"/>
+          <w:color w:val="000000"/>
+          <w:sz w:val="19"/>
+          <w:szCs w:val="19"/>
+          <w:lang w:val="en-US"/>
+        </w:rPr>
+        <w:t>);</w:t>
       </w:r>
     </w:p>
     <w:p>
@@ -2601,6 +2755,7 @@
         <w:tab/>
       </w:r>
       <w:proofErr w:type="spellStart"/>
+      <w:proofErr w:type="gramStart"/>
       <w:r>
         <w:rPr>
           <w:rFonts w:ascii="Cascadia Mono" w:hAnsi="Cascadia Mono" w:cs="Cascadia Mono"/>
@@ -2624,6 +2779,7 @@
         </w:rPr>
         <w:t>(</w:t>
       </w:r>
+      <w:proofErr w:type="gramEnd"/>
       <w:r>
         <w:rPr>
           <w:rFonts w:ascii="Cascadia Mono" w:hAnsi="Cascadia Mono" w:cs="Cascadia Mono"/>
@@ -2696,6 +2852,7 @@
         <w:tab/>
         <w:t>y=</w:t>
       </w:r>
+      <w:proofErr w:type="gramStart"/>
       <w:r>
         <w:rPr>
           <w:rFonts w:ascii="Cascadia Mono" w:hAnsi="Cascadia Mono" w:cs="Cascadia Mono"/>
@@ -2716,7 +2873,19 @@
           <w:szCs w:val="19"/>
           <w:lang w:val="en-US"/>
         </w:rPr>
-        <w:t>();</w:t>
+        <w:t>(</w:t>
+      </w:r>
+      <w:proofErr w:type="gramEnd"/>
+      <w:r>
+        <w:rPr>
+          <w:rFonts w:ascii="Cascadia Mono" w:hAnsi="Cascadia Mono" w:cs="Cascadia Mono"/>
+          <w:i w:val="0"/>
+          <w:color w:val="000000"/>
+          <w:sz w:val="19"/>
+          <w:szCs w:val="19"/>
+          <w:lang w:val="en-US"/>
+        </w:rPr>
+        <w:t>);</w:t>
       </w:r>
     </w:p>
     <w:p>
@@ -2931,6 +3100,7 @@
         </w:rPr>
         <w:t xml:space="preserve"> ((x + y &gt; 0) &amp;&amp; ((</w:t>
       </w:r>
+      <w:proofErr w:type="gramStart"/>
       <w:r>
         <w:rPr>
           <w:rFonts w:ascii="Cascadia Mono" w:hAnsi="Cascadia Mono" w:cs="Cascadia Mono"/>
@@ -2953,6 +3123,7 @@
         </w:rPr>
         <w:t>(</w:t>
       </w:r>
+      <w:proofErr w:type="gramEnd"/>
       <w:r>
         <w:rPr>
           <w:rFonts w:ascii="Cascadia Mono" w:hAnsi="Cascadia Mono" w:cs="Cascadia Mono"/>
@@ -3058,6 +3229,7 @@
         <w:tab/>
         <w:t xml:space="preserve">b = </w:t>
       </w:r>
+      <w:proofErr w:type="gramStart"/>
       <w:r>
         <w:rPr>
           <w:rFonts w:ascii="Cascadia Mono" w:hAnsi="Cascadia Mono" w:cs="Cascadia Mono"/>
@@ -3078,7 +3250,19 @@
           <w:szCs w:val="19"/>
           <w:lang w:val="en-US"/>
         </w:rPr>
-        <w:t xml:space="preserve">(y, </w:t>
+        <w:t>(</w:t>
+      </w:r>
+      <w:proofErr w:type="gramEnd"/>
+      <w:r>
+        <w:rPr>
+          <w:rFonts w:ascii="Cascadia Mono" w:hAnsi="Cascadia Mono" w:cs="Cascadia Mono"/>
+          <w:i w:val="0"/>
+          <w:color w:val="000000"/>
+          <w:sz w:val="19"/>
+          <w:szCs w:val="19"/>
+          <w:lang w:val="en-US"/>
+        </w:rPr>
+        <w:t xml:space="preserve">y, </w:t>
       </w:r>
       <w:r>
         <w:rPr>
@@ -3355,6 +3539,7 @@
         <w:tab/>
       </w:r>
       <w:proofErr w:type="spellStart"/>
+      <w:proofErr w:type="gramStart"/>
       <w:r>
         <w:rPr>
           <w:rFonts w:ascii="Cascadia Mono" w:hAnsi="Cascadia Mono" w:cs="Cascadia Mono"/>
@@ -3378,6 +3563,7 @@
         </w:rPr>
         <w:t>(</w:t>
       </w:r>
+      <w:proofErr w:type="gramEnd"/>
       <w:r>
         <w:rPr>
           <w:rFonts w:ascii="Cascadia Mono" w:hAnsi="Cascadia Mono" w:cs="Cascadia Mono"/>
@@ -3446,10 +3632,201 @@
           <w:sz w:val="19"/>
           <w:szCs w:val="19"/>
           <w:lang w:val="en-US"/>
+        </w:rPr>
+        <w:tab/>
+      </w:r>
+      <w:proofErr w:type="gramStart"/>
+      <w:r>
+        <w:rPr>
+          <w:rFonts w:ascii="Cascadia Mono" w:hAnsi="Cascadia Mono" w:cs="Cascadia Mono"/>
+          <w:i w:val="0"/>
+          <w:color w:val="000000"/>
+          <w:sz w:val="19"/>
+          <w:szCs w:val="19"/>
+          <w:lang w:val="en-US"/>
+        </w:rPr>
+        <w:t>}</w:t>
+      </w:r>
+      <w:r>
+        <w:rPr>
+          <w:rFonts w:ascii="Cascadia Mono" w:hAnsi="Cascadia Mono" w:cs="Cascadia Mono"/>
+          <w:i w:val="0"/>
+          <w:color w:val="0000FF"/>
+          <w:sz w:val="19"/>
+          <w:szCs w:val="19"/>
+          <w:lang w:val="en-US"/>
+        </w:rPr>
+        <w:t>else</w:t>
+      </w:r>
+      <w:proofErr w:type="gramEnd"/>
+      <w:r>
+        <w:rPr>
+          <w:rFonts w:ascii="Cascadia Mono" w:hAnsi="Cascadia Mono" w:cs="Cascadia Mono"/>
+          <w:i w:val="0"/>
+          <w:color w:val="000000"/>
+          <w:sz w:val="19"/>
+          <w:szCs w:val="19"/>
+          <w:lang w:val="en-US"/>
+        </w:rPr>
+        <w:t xml:space="preserve"> </w:t>
+      </w:r>
+    </w:p>
+    <w:p>
+      <w:pPr>
+        <w:autoSpaceDE w:val="0"/>
+        <w:autoSpaceDN w:val="0"/>
+        <w:adjustRightInd w:val="0"/>
+        <w:spacing w:after="0" w:line="240" w:lineRule="auto"/>
+        <w:rPr>
+          <w:rFonts w:ascii="Cascadia Mono" w:hAnsi="Cascadia Mono" w:cs="Cascadia Mono"/>
+          <w:i w:val="0"/>
+          <w:color w:val="000000"/>
+          <w:sz w:val="19"/>
+          <w:szCs w:val="19"/>
+          <w:lang w:val="en-US"/>
+        </w:rPr>
+      </w:pPr>
+      <w:r>
+        <w:rPr>
+          <w:rFonts w:ascii="Cascadia Mono" w:hAnsi="Cascadia Mono" w:cs="Cascadia Mono"/>
+          <w:i w:val="0"/>
+          <w:color w:val="000000"/>
+          <w:sz w:val="19"/>
+          <w:szCs w:val="19"/>
+          <w:lang w:val="en-US"/>
+        </w:rPr>
+        <w:tab/>
+        <w:t>{</w:t>
+      </w:r>
+    </w:p>
+    <w:p>
+      <w:pPr>
+        <w:autoSpaceDE w:val="0"/>
+        <w:autoSpaceDN w:val="0"/>
+        <w:adjustRightInd w:val="0"/>
+        <w:spacing w:after="0" w:line="240" w:lineRule="auto"/>
+        <w:rPr>
+          <w:rFonts w:ascii="Cascadia Mono" w:hAnsi="Cascadia Mono" w:cs="Cascadia Mono"/>
+          <w:i w:val="0"/>
+          <w:color w:val="000000"/>
+          <w:sz w:val="19"/>
+          <w:szCs w:val="19"/>
+        </w:rPr>
+      </w:pPr>
+      <w:r>
+        <w:rPr>
+          <w:rFonts w:ascii="Cascadia Mono" w:hAnsi="Cascadia Mono" w:cs="Cascadia Mono"/>
+          <w:i w:val="0"/>
+          <w:color w:val="000000"/>
+          <w:sz w:val="19"/>
+          <w:szCs w:val="19"/>
+          <w:lang w:val="en-US"/>
+        </w:rPr>
+        <w:tab/>
+      </w:r>
+      <w:r>
+        <w:rPr>
+          <w:rFonts w:ascii="Cascadia Mono" w:hAnsi="Cascadia Mono" w:cs="Cascadia Mono"/>
+          <w:i w:val="0"/>
+          <w:color w:val="000000"/>
+          <w:sz w:val="19"/>
+          <w:szCs w:val="19"/>
+          <w:lang w:val="en-US"/>
+        </w:rPr>
+        <w:tab/>
+      </w:r>
+      <w:r>
+        <w:rPr>
+          <w:rFonts w:ascii="Cascadia Mono" w:hAnsi="Cascadia Mono" w:cs="Cascadia Mono"/>
+          <w:i w:val="0"/>
+          <w:color w:val="483D8B"/>
+          <w:sz w:val="19"/>
+          <w:szCs w:val="19"/>
+          <w:lang w:val="pl-PL"/>
+        </w:rPr>
+        <w:t>printf</w:t>
+      </w:r>
+      <w:r>
+        <w:rPr>
+          <w:rFonts w:ascii="Cascadia Mono" w:hAnsi="Cascadia Mono" w:cs="Cascadia Mono"/>
+          <w:i w:val="0"/>
+          <w:color w:val="000000"/>
+          <w:sz w:val="19"/>
+          <w:szCs w:val="19"/>
+        </w:rPr>
+        <w:t>(</w:t>
+      </w:r>
+      <w:r>
+        <w:rPr>
+          <w:rFonts w:ascii="Cascadia Mono" w:hAnsi="Cascadia Mono" w:cs="Cascadia Mono"/>
+          <w:i w:val="0"/>
+          <w:color w:val="A31515"/>
+          <w:sz w:val="19"/>
+          <w:szCs w:val="19"/>
+        </w:rPr>
+        <w:t>"Некорректные данные"</w:t>
+      </w:r>
+      <w:r>
+        <w:rPr>
+          <w:rFonts w:ascii="Cascadia Mono" w:hAnsi="Cascadia Mono" w:cs="Cascadia Mono"/>
+          <w:i w:val="0"/>
+          <w:color w:val="000000"/>
+          <w:sz w:val="19"/>
+          <w:szCs w:val="19"/>
+        </w:rPr>
+        <w:t>);</w:t>
+      </w:r>
+    </w:p>
+    <w:p>
+      <w:pPr>
+        <w:autoSpaceDE w:val="0"/>
+        <w:autoSpaceDN w:val="0"/>
+        <w:adjustRightInd w:val="0"/>
+        <w:spacing w:after="0" w:line="240" w:lineRule="auto"/>
+        <w:rPr>
+          <w:rFonts w:ascii="Cascadia Mono" w:hAnsi="Cascadia Mono" w:cs="Cascadia Mono"/>
+          <w:i w:val="0"/>
+          <w:color w:val="000000"/>
+          <w:sz w:val="19"/>
+          <w:szCs w:val="19"/>
+        </w:rPr>
+      </w:pPr>
+      <w:r>
+        <w:rPr>
+          <w:rFonts w:ascii="Cascadia Mono" w:hAnsi="Cascadia Mono" w:cs="Cascadia Mono"/>
+          <w:i w:val="0"/>
+          <w:color w:val="000000"/>
+          <w:sz w:val="19"/>
+          <w:szCs w:val="19"/>
         </w:rPr>
         <w:tab/>
         <w:t>}</w:t>
       </w:r>
+    </w:p>
+    <w:p>
+      <w:pPr>
+        <w:autoSpaceDE w:val="0"/>
+        <w:autoSpaceDN w:val="0"/>
+        <w:adjustRightInd w:val="0"/>
+        <w:spacing w:after="0" w:line="240" w:lineRule="auto"/>
+        <w:rPr>
+          <w:rFonts w:ascii="Cascadia Mono" w:hAnsi="Cascadia Mono" w:cs="Cascadia Mono"/>
+          <w:i w:val="0"/>
+          <w:color w:val="000000"/>
+          <w:sz w:val="19"/>
+          <w:szCs w:val="19"/>
+        </w:rPr>
+      </w:pPr>
+      <w:r>
+        <w:rPr>
+          <w:rFonts w:ascii="Cascadia Mono" w:hAnsi="Cascadia Mono" w:cs="Cascadia Mono"/>
+          <w:i w:val="0"/>
+          <w:color w:val="000000"/>
+          <w:sz w:val="19"/>
+          <w:szCs w:val="19"/>
+        </w:rPr>
+        <w:tab/>
+      </w:r>
       <w:r>
         <w:rPr>
           <w:rFonts w:ascii="Cascadia Mono" w:hAnsi="Cascadia Mono" w:cs="Cascadia Mono"/>
@@ -3457,151 +3834,43 @@
           <w:color w:val="0000FF"/>
           <w:sz w:val="19"/>
           <w:szCs w:val="19"/>
-          <w:lang w:val="en-US"/>
-        </w:rPr>
-        <w:t>else</w:t>
-      </w:r>
-      <w:r>
-        <w:rPr>
-          <w:rFonts w:ascii="Cascadia Mono" w:hAnsi="Cascadia Mono" w:cs="Cascadia Mono"/>
-          <w:i w:val="0"/>
-          <w:color w:val="000000"/>
-          <w:sz w:val="19"/>
-          <w:szCs w:val="19"/>
-          <w:lang w:val="en-US"/>
-        </w:rPr>
-        <w:t xml:space="preserve"> </w:t>
-      </w:r>
-    </w:p>
-    <w:p>
-      <w:pPr>
-        <w:autoSpaceDE w:val="0"/>
-        <w:autoSpaceDN w:val="0"/>
-        <w:adjustRightInd w:val="0"/>
-        <w:spacing w:after="0" w:line="240" w:lineRule="auto"/>
-        <w:rPr>
-          <w:rFonts w:ascii="Cascadia Mono" w:hAnsi="Cascadia Mono" w:cs="Cascadia Mono"/>
-          <w:i w:val="0"/>
-          <w:color w:val="000000"/>
-          <w:sz w:val="19"/>
-          <w:szCs w:val="19"/>
-          <w:lang w:val="en-US"/>
-        </w:rPr>
-      </w:pPr>
-      <w:r>
-        <w:rPr>
-          <w:rFonts w:ascii="Cascadia Mono" w:hAnsi="Cascadia Mono" w:cs="Cascadia Mono"/>
-          <w:i w:val="0"/>
-          <w:color w:val="000000"/>
-          <w:sz w:val="19"/>
-          <w:szCs w:val="19"/>
-          <w:lang w:val="en-US"/>
-        </w:rPr>
-        <w:tab/>
-        <w:t>{</w:t>
-      </w:r>
-    </w:p>
-    <w:p>
-      <w:pPr>
-        <w:autoSpaceDE w:val="0"/>
-        <w:autoSpaceDN w:val="0"/>
-        <w:adjustRightInd w:val="0"/>
-        <w:spacing w:after="0" w:line="240" w:lineRule="auto"/>
-        <w:rPr>
-          <w:rFonts w:ascii="Cascadia Mono" w:hAnsi="Cascadia Mono" w:cs="Cascadia Mono"/>
-          <w:i w:val="0"/>
-          <w:color w:val="000000"/>
-          <w:sz w:val="19"/>
-          <w:szCs w:val="19"/>
-        </w:rPr>
-      </w:pPr>
-      <w:r>
-        <w:rPr>
-          <w:rFonts w:ascii="Cascadia Mono" w:hAnsi="Cascadia Mono" w:cs="Cascadia Mono"/>
-          <w:i w:val="0"/>
-          <w:color w:val="000000"/>
-          <w:sz w:val="19"/>
-          <w:szCs w:val="19"/>
-          <w:lang w:val="en-US"/>
-        </w:rPr>
-        <w:tab/>
-      </w:r>
-      <w:r>
-        <w:rPr>
-          <w:rFonts w:ascii="Cascadia Mono" w:hAnsi="Cascadia Mono" w:cs="Cascadia Mono"/>
-          <w:i w:val="0"/>
-          <w:color w:val="000000"/>
-          <w:sz w:val="19"/>
-          <w:szCs w:val="19"/>
-          <w:lang w:val="en-US"/>
-        </w:rPr>
-        <w:tab/>
-      </w:r>
-      <w:r>
-        <w:rPr>
-          <w:rFonts w:ascii="Cascadia Mono" w:hAnsi="Cascadia Mono" w:cs="Cascadia Mono"/>
-          <w:i w:val="0"/>
-          <w:color w:val="483D8B"/>
-          <w:sz w:val="19"/>
-          <w:szCs w:val="19"/>
           <w:lang w:val="pl-PL"/>
         </w:rPr>
-        <w:t>printf</w:t>
-      </w:r>
-      <w:r>
-        <w:rPr>
-          <w:rFonts w:ascii="Cascadia Mono" w:hAnsi="Cascadia Mono" w:cs="Cascadia Mono"/>
-          <w:i w:val="0"/>
-          <w:color w:val="000000"/>
-          <w:sz w:val="19"/>
-          <w:szCs w:val="19"/>
-        </w:rPr>
-        <w:t>(</w:t>
-      </w:r>
-      <w:r>
-        <w:rPr>
-          <w:rFonts w:ascii="Cascadia Mono" w:hAnsi="Cascadia Mono" w:cs="Cascadia Mono"/>
-          <w:i w:val="0"/>
-          <w:color w:val="A31515"/>
-          <w:sz w:val="19"/>
-          <w:szCs w:val="19"/>
-        </w:rPr>
-        <w:t>"Некорректные данные"</w:t>
-      </w:r>
-      <w:r>
-        <w:rPr>
-          <w:rFonts w:ascii="Cascadia Mono" w:hAnsi="Cascadia Mono" w:cs="Cascadia Mono"/>
-          <w:i w:val="0"/>
-          <w:color w:val="000000"/>
-          <w:sz w:val="19"/>
-          <w:szCs w:val="19"/>
-        </w:rPr>
-        <w:t>);</w:t>
-      </w:r>
-    </w:p>
-    <w:p>
-      <w:pPr>
-        <w:autoSpaceDE w:val="0"/>
-        <w:autoSpaceDN w:val="0"/>
-        <w:adjustRightInd w:val="0"/>
-        <w:spacing w:after="0" w:line="240" w:lineRule="auto"/>
-        <w:rPr>
-          <w:rFonts w:ascii="Cascadia Mono" w:hAnsi="Cascadia Mono" w:cs="Cascadia Mono"/>
-          <w:i w:val="0"/>
-          <w:color w:val="000000"/>
-          <w:sz w:val="19"/>
-          <w:szCs w:val="19"/>
-        </w:rPr>
-      </w:pPr>
-      <w:r>
-        <w:rPr>
-          <w:rFonts w:ascii="Cascadia Mono" w:hAnsi="Cascadia Mono" w:cs="Cascadia Mono"/>
-          <w:i w:val="0"/>
-          <w:color w:val="000000"/>
-          <w:sz w:val="19"/>
-          <w:szCs w:val="19"/>
-        </w:rPr>
-        <w:tab/>
+        <w:t>return</w:t>
+      </w:r>
+      <w:r>
+        <w:rPr>
+          <w:rFonts w:ascii="Cascadia Mono" w:hAnsi="Cascadia Mono" w:cs="Cascadia Mono"/>
+          <w:i w:val="0"/>
+          <w:color w:val="000000"/>
+          <w:sz w:val="19"/>
+          <w:szCs w:val="19"/>
+        </w:rPr>
+        <w:t xml:space="preserve"> 0;</w:t>
+      </w:r>
+    </w:p>
+    <w:p>
+      <w:pPr>
+        <w:autoSpaceDE w:val="0"/>
+        <w:autoSpaceDN w:val="0"/>
+        <w:adjustRightInd w:val="0"/>
+        <w:spacing w:after="0" w:line="240" w:lineRule="auto"/>
+        <w:rPr>
+          <w:rFonts w:ascii="Cascadia Mono" w:hAnsi="Cascadia Mono" w:cs="Cascadia Mono"/>
+          <w:i w:val="0"/>
+          <w:color w:val="000000"/>
+          <w:sz w:val="19"/>
+          <w:szCs w:val="19"/>
+        </w:rPr>
+      </w:pPr>
+      <w:r>
+        <w:rPr>
+          <w:rFonts w:ascii="Cascadia Mono" w:hAnsi="Cascadia Mono" w:cs="Cascadia Mono"/>
+          <w:i w:val="0"/>
+          <w:color w:val="000000"/>
+          <w:sz w:val="19"/>
+          <w:szCs w:val="19"/>
+        </w:rPr>
         <w:t>}</w:t>
       </w:r>
     </w:p>
@@ -3612,77 +3881,6 @@
         <w:adjustRightInd w:val="0"/>
         <w:spacing w:after="0" w:line="240" w:lineRule="auto"/>
         <w:rPr>
-          <w:rFonts w:ascii="Cascadia Mono" w:hAnsi="Cascadia Mono" w:cs="Cascadia Mono"/>
-          <w:i w:val="0"/>
-          <w:color w:val="000000"/>
-          <w:sz w:val="19"/>
-          <w:szCs w:val="19"/>
-        </w:rPr>
-      </w:pPr>
-      <w:r>
-        <w:rPr>
-          <w:rFonts w:ascii="Cascadia Mono" w:hAnsi="Cascadia Mono" w:cs="Cascadia Mono"/>
-          <w:i w:val="0"/>
-          <w:color w:val="000000"/>
-          <w:sz w:val="19"/>
-          <w:szCs w:val="19"/>
-        </w:rPr>
-        <w:tab/>
-      </w:r>
-      <w:r>
-        <w:rPr>
-          <w:rFonts w:ascii="Cascadia Mono" w:hAnsi="Cascadia Mono" w:cs="Cascadia Mono"/>
-          <w:i w:val="0"/>
-          <w:color w:val="0000FF"/>
-          <w:sz w:val="19"/>
-          <w:szCs w:val="19"/>
-          <w:lang w:val="pl-PL"/>
-        </w:rPr>
-        <w:t>return</w:t>
-      </w:r>
-      <w:r>
-        <w:rPr>
-          <w:rFonts w:ascii="Cascadia Mono" w:hAnsi="Cascadia Mono" w:cs="Cascadia Mono"/>
-          <w:i w:val="0"/>
-          <w:color w:val="000000"/>
-          <w:sz w:val="19"/>
-          <w:szCs w:val="19"/>
-        </w:rPr>
-        <w:t xml:space="preserve"> 0;</w:t>
-      </w:r>
-    </w:p>
-    <w:p>
-      <w:pPr>
-        <w:autoSpaceDE w:val="0"/>
-        <w:autoSpaceDN w:val="0"/>
-        <w:adjustRightInd w:val="0"/>
-        <w:spacing w:after="0" w:line="240" w:lineRule="auto"/>
-        <w:rPr>
-          <w:rFonts w:ascii="Cascadia Mono" w:hAnsi="Cascadia Mono" w:cs="Cascadia Mono"/>
-          <w:i w:val="0"/>
-          <w:color w:val="000000"/>
-          <w:sz w:val="19"/>
-          <w:szCs w:val="19"/>
-        </w:rPr>
-      </w:pPr>
-      <w:r>
-        <w:rPr>
-          <w:rFonts w:ascii="Cascadia Mono" w:hAnsi="Cascadia Mono" w:cs="Cascadia Mono"/>
-          <w:i w:val="0"/>
-          <w:color w:val="000000"/>
-          <w:sz w:val="19"/>
-          <w:szCs w:val="19"/>
-        </w:rPr>
-        <w:t>}</w:t>
-      </w:r>
-    </w:p>
-    <w:p>
-      <w:pPr>
-        <w:autoSpaceDE w:val="0"/>
-        <w:autoSpaceDN w:val="0"/>
-        <w:adjustRightInd w:val="0"/>
-        <w:spacing w:after="0" w:line="240" w:lineRule="auto"/>
-        <w:rPr>
           <w:i w:val="0"/>
         </w:rPr>
       </w:pPr>
@@ -3726,8 +3924,6 @@
         </w:rPr>
         <w:t>вычисления указанной величины. Результат проверить при заданных исходных значениях.</w:t>
       </w:r>
-      <w:bookmarkStart w:id="0" w:name="_GoBack"/>
-      <w:bookmarkEnd w:id="0"/>
     </w:p>
     <w:p>
       <w:pPr>
@@ -3795,7 +3991,7 @@
 </file>
 
 <file path=word/styles.xml><?xml version="1.0" encoding="utf-8"?>
-<w:styles xmlns:mc="http://schemas.openxmlformats.org/markup-compatibility/2006" xmlns:r="http://schemas.openxmlformats.org/officeDocument/2006/relationships" xmlns:w="http://schemas.openxmlformats.org/wordprocessingml/2006/main" xmlns:w14="http://schemas.microsoft.com/office/word/2010/wordml" xmlns:w15="http://schemas.microsoft.com/office/word/2012/wordml" xmlns:w16cex="http://schemas.microsoft.com/office/word/2018/wordml/cex" xmlns:w16cid="http://schemas.microsoft.com/office/word/2016/wordml/cid" xmlns:w16="http://schemas.microsoft.com/office/word/2018/wordml" xmlns:w16se="http://schemas.microsoft.com/office/word/2015/wordml/symex" mc:Ignorable="w14 w15 w16se w16cid w16 w16cex">
+<w:styles xmlns:mc="http://schemas.openxmlformats.org/markup-compatibility/2006" xmlns:r="http://schemas.openxmlformats.org/officeDocument/2006/relationships" xmlns:w="http://schemas.openxmlformats.org/wordprocessingml/2006/main" xmlns:w14="http://schemas.microsoft.com/office/word/2010/wordml" xmlns:w15="http://schemas.microsoft.com/office/word/2012/wordml" xmlns:w16cex="http://schemas.microsoft.com/office/word/2018/wordml/cex" xmlns:w16cid="http://schemas.microsoft.com/office/word/2016/wordml/cid" xmlns:w16="http://schemas.microsoft.com/office/word/2018/wordml" xmlns:w16sdtdh="http://schemas.microsoft.com/office/word/2020/wordml/sdtdatahash" xmlns:w16se="http://schemas.microsoft.com/office/word/2015/wordml/symex" mc:Ignorable="w14 w15 w16se w16cid w16 w16cex w16sdtdh">
   <w:docDefaults>
     <w:rPrDefault>
       <w:rPr>

</xml_diff>